<commit_message>
Blir till att lasa pa lite om trigonometri.............
</commit_message>
<xml_diff>
--- a/Rapporter/Blackbox rapport/Triangel Blackbox.docx
+++ b/Rapporter/Blackbox rapport/Triangel Blackbox.docx
@@ -123,13 +123,7 @@
           </w:tcPr>
           <w:p>
             <w:r>
-              <w:t xml:space="preserve">Förväntade mig ingen utdata, </w:t>
-            </w:r>
-            <w:r>
-              <w:t xml:space="preserve"> gjordes av </w:t>
-            </w:r>
-            <w:r>
-              <w:t>misstag. Borde kanske ha kastats ett exception.</w:t>
+              <w:t>Exception / felmeddelande.</w:t>
             </w:r>
           </w:p>
         </w:tc>
@@ -149,7 +143,10 @@
           </w:tcPr>
           <w:p>
             <w:r>
-              <w:t xml:space="preserve">Skedde av misstag, men ganska bra test. Fail pga att jag anser </w:t>
+              <w:t>Test utan arg.</w:t>
+            </w:r>
+            <w:r>
+              <w:t xml:space="preserve"> Fail pga att jag anser </w:t>
             </w:r>
             <w:r>
               <w:t xml:space="preserve">att det borde kastats exception – en triangel kan inte vara utan </w:t>
@@ -157,8 +154,6 @@
             <w:r>
               <w:t>sidor.</w:t>
             </w:r>
-            <w:bookmarkStart w:id="0" w:name="_GoBack"/>
-            <w:bookmarkEnd w:id="0"/>
           </w:p>
           <w:p/>
         </w:tc>
@@ -213,7 +208,10 @@
           </w:tcPr>
           <w:p>
             <w:r>
-              <w:t>Exception, en triangel kan inte bara ha en sida.</w:t>
+              <w:t>Exception/ felmeddelande</w:t>
+            </w:r>
+            <w:r>
+              <w:t xml:space="preserve"> </w:t>
             </w:r>
           </w:p>
         </w:tc>
@@ -297,7 +295,7 @@
           </w:tcPr>
           <w:p>
             <w:r>
-              <w:t>Exception, en triangel kan inte ha bara två sidor.</w:t>
+              <w:t xml:space="preserve">Exception/ felmeddelande </w:t>
             </w:r>
           </w:p>
         </w:tc>
@@ -317,16 +315,12 @@
           </w:tcPr>
           <w:p>
             <w:r>
-              <w:t xml:space="preserve">Testar om två argument kastar </w:t>
-            </w:r>
-            <w:r>
-              <w:t>e</w:t>
-            </w:r>
-            <w:r>
-              <w:t>xception</w:t>
-            </w:r>
-            <w:r>
-              <w:t>. Exc. borde ha kastats här med, en triangel kan inte ha två sidor bara.</w:t>
+              <w:t>Testar om två argument kastar exception. Ett e</w:t>
+            </w:r>
+            <w:bookmarkStart w:id="0" w:name="_GoBack"/>
+            <w:bookmarkEnd w:id="0"/>
+            <w:r>
+              <w:t>xc. borde ha kastats här med, en triangel kan inte ha två sidor bara.</w:t>
             </w:r>
           </w:p>
         </w:tc>
@@ -401,13 +395,7 @@
           </w:tcPr>
           <w:p>
             <w:r>
-              <w:t>Testa att göra en likbent trianel</w:t>
-            </w:r>
-            <w:r>
-              <w:t>, inga decimaler</w:t>
-            </w:r>
-            <w:r>
-              <w:t>.</w:t>
+              <w:t>Testa att göra en likbent trianel, inga decimaler.</w:t>
             </w:r>
           </w:p>
         </w:tc>
@@ -485,13 +473,7 @@
           </w:tcPr>
           <w:p>
             <w:r>
-              <w:t>Testa att göra en utan lika sidor</w:t>
-            </w:r>
-            <w:r>
-              <w:t>,inga decimaler</w:t>
-            </w:r>
-            <w:r>
-              <w:t>.</w:t>
+              <w:t>Testa att göra en utan lika sidor,inga decimaler.</w:t>
             </w:r>
           </w:p>
         </w:tc>
@@ -536,13 +518,7 @@
           </w:tcPr>
           <w:p>
             <w:r>
-              <w:t>3 3</w:t>
-            </w:r>
-            <w:r>
-              <w:t xml:space="preserve"> </w:t>
-            </w:r>
-            <w:r>
-              <w:t>4</w:t>
+              <w:t>3 3 4</w:t>
             </w:r>
           </w:p>
         </w:tc>
@@ -617,13 +593,7 @@
           </w:tcPr>
           <w:p>
             <w:r>
-              <w:t>3</w:t>
-            </w:r>
-            <w:r>
-              <w:t>,0 4,0 3,</w:t>
-            </w:r>
-            <w:r>
-              <w:t>0</w:t>
+              <w:t>3,0 4,0 3,0</w:t>
             </w:r>
           </w:p>
         </w:tc>
@@ -803,10 +773,7 @@
           </w:tcPr>
           <w:p>
             <w:r>
-              <w:t>Test</w:t>
-            </w:r>
-            <w:r>
-              <w:t xml:space="preserve"> med två decimaler.</w:t>
+              <w:t>Test med två decimaler.</w:t>
             </w:r>
           </w:p>
         </w:tc>
@@ -881,10 +848,7 @@
           </w:tcPr>
           <w:p>
             <w:r>
-              <w:t>Test</w:t>
-            </w:r>
-            <w:r>
-              <w:t xml:space="preserve"> med två decimaler.</w:t>
+              <w:t>Test med två decimaler.</w:t>
             </w:r>
           </w:p>
         </w:tc>
@@ -994,13 +958,7 @@
           </w:tcPr>
           <w:p>
             <w:r>
-              <w:t>1</w:t>
-            </w:r>
-            <w:r>
-              <w:t>1</w:t>
-            </w:r>
-            <w:r>
-              <w:t>.</w:t>
+              <w:t>11.</w:t>
             </w:r>
           </w:p>
         </w:tc>
@@ -1262,19 +1220,7 @@
           </w:tcPr>
           <w:p>
             <w:r>
-              <w:t>Test med olika decimaler.</w:t>
-            </w:r>
-            <w:r>
-              <w:t xml:space="preserve"> Kan ha någon math.floor eller liknande </w:t>
-            </w:r>
-            <w:r>
-              <w:t>som avrundar</w:t>
-            </w:r>
-            <w:r>
-              <w:t xml:space="preserve"> nedåt</w:t>
-            </w:r>
-            <w:r>
-              <w:t>?</w:t>
+              <w:t>Test med olika decimaler. Kan ha någon math.floor eller liknande som avrundar nedåt?</w:t>
             </w:r>
           </w:p>
         </w:tc>

</xml_diff>

<commit_message>
to be continued.. at home.
</commit_message>
<xml_diff>
--- a/Rapporter/Blackbox rapport/Triangel Blackbox.docx
+++ b/Rapporter/Blackbox rapport/Triangel Blackbox.docx
@@ -100,6 +100,7 @@
         <w:tc>
           <w:tcPr>
             <w:tcW w:w="852" w:type="dxa"/>
+            <w:shd w:val="clear" w:color="auto" w:fill="D99594" w:themeFill="accent2" w:themeFillTint="99"/>
           </w:tcPr>
           <w:p>
             <w:r>
@@ -110,6 +111,7 @@
         <w:tc>
           <w:tcPr>
             <w:tcW w:w="1984" w:type="dxa"/>
+            <w:shd w:val="clear" w:color="auto" w:fill="D99594" w:themeFill="accent2" w:themeFillTint="99"/>
           </w:tcPr>
           <w:p>
             <w:r>
@@ -120,6 +122,7 @@
         <w:tc>
           <w:tcPr>
             <w:tcW w:w="1812" w:type="dxa"/>
+            <w:shd w:val="clear" w:color="auto" w:fill="D99594" w:themeFill="accent2" w:themeFillTint="99"/>
           </w:tcPr>
           <w:p>
             <w:r>
@@ -130,6 +133,7 @@
         <w:tc>
           <w:tcPr>
             <w:tcW w:w="1590" w:type="dxa"/>
+            <w:shd w:val="clear" w:color="auto" w:fill="D99594" w:themeFill="accent2" w:themeFillTint="99"/>
           </w:tcPr>
           <w:p>
             <w:r>
@@ -140,6 +144,7 @@
         <w:tc>
           <w:tcPr>
             <w:tcW w:w="2268" w:type="dxa"/>
+            <w:shd w:val="clear" w:color="auto" w:fill="D99594" w:themeFill="accent2" w:themeFillTint="99"/>
           </w:tcPr>
           <w:p>
             <w:r>
@@ -160,6 +165,7 @@
         <w:tc>
           <w:tcPr>
             <w:tcW w:w="851" w:type="dxa"/>
+            <w:shd w:val="clear" w:color="auto" w:fill="D99594" w:themeFill="accent2" w:themeFillTint="99"/>
           </w:tcPr>
           <w:p>
             <w:r>
@@ -170,6 +176,7 @@
         <w:tc>
           <w:tcPr>
             <w:tcW w:w="1134" w:type="dxa"/>
+            <w:shd w:val="clear" w:color="auto" w:fill="D99594" w:themeFill="accent2" w:themeFillTint="99"/>
           </w:tcPr>
           <w:p>
             <w:r>
@@ -185,6 +192,7 @@
         <w:tc>
           <w:tcPr>
             <w:tcW w:w="852" w:type="dxa"/>
+            <w:shd w:val="clear" w:color="auto" w:fill="D99594" w:themeFill="accent2" w:themeFillTint="99"/>
           </w:tcPr>
           <w:p>
             <w:r>
@@ -195,6 +203,7 @@
         <w:tc>
           <w:tcPr>
             <w:tcW w:w="1984" w:type="dxa"/>
+            <w:shd w:val="clear" w:color="auto" w:fill="D99594" w:themeFill="accent2" w:themeFillTint="99"/>
           </w:tcPr>
           <w:p>
             <w:r>
@@ -205,6 +214,7 @@
         <w:tc>
           <w:tcPr>
             <w:tcW w:w="1812" w:type="dxa"/>
+            <w:shd w:val="clear" w:color="auto" w:fill="D99594" w:themeFill="accent2" w:themeFillTint="99"/>
           </w:tcPr>
           <w:p>
             <w:r>
@@ -218,6 +228,7 @@
         <w:tc>
           <w:tcPr>
             <w:tcW w:w="1590" w:type="dxa"/>
+            <w:shd w:val="clear" w:color="auto" w:fill="D99594" w:themeFill="accent2" w:themeFillTint="99"/>
           </w:tcPr>
           <w:p>
             <w:r>
@@ -228,6 +239,7 @@
         <w:tc>
           <w:tcPr>
             <w:tcW w:w="2268" w:type="dxa"/>
+            <w:shd w:val="clear" w:color="auto" w:fill="D99594" w:themeFill="accent2" w:themeFillTint="99"/>
           </w:tcPr>
           <w:p>
             <w:r>
@@ -247,6 +259,7 @@
         <w:tc>
           <w:tcPr>
             <w:tcW w:w="851" w:type="dxa"/>
+            <w:shd w:val="clear" w:color="auto" w:fill="D99594" w:themeFill="accent2" w:themeFillTint="99"/>
           </w:tcPr>
           <w:p>
             <w:r>
@@ -257,6 +270,7 @@
         <w:tc>
           <w:tcPr>
             <w:tcW w:w="1134" w:type="dxa"/>
+            <w:shd w:val="clear" w:color="auto" w:fill="D99594" w:themeFill="accent2" w:themeFillTint="99"/>
           </w:tcPr>
           <w:p>
             <w:r>
@@ -315,12 +329,7 @@
           </w:tcPr>
           <w:p>
             <w:r>
-              <w:t>Testar om två argument kastar exception. Ett e</w:t>
-            </w:r>
-            <w:bookmarkStart w:id="0" w:name="_GoBack"/>
-            <w:bookmarkEnd w:id="0"/>
-            <w:r>
-              <w:t>xc. borde ha kastats här med, en triangel kan inte ha två sidor bara.</w:t>
+              <w:t>Testar om två argument kastar exception. Ett exc. borde ha kastats här med, en triangel kan inte ha två sidor bara.</w:t>
             </w:r>
           </w:p>
         </w:tc>
@@ -352,6 +361,7 @@
         <w:tc>
           <w:tcPr>
             <w:tcW w:w="852" w:type="dxa"/>
+            <w:shd w:val="clear" w:color="auto" w:fill="D6E3BC" w:themeFill="accent3" w:themeFillTint="66"/>
           </w:tcPr>
           <w:p>
             <w:r>
@@ -362,6 +372,7 @@
         <w:tc>
           <w:tcPr>
             <w:tcW w:w="1984" w:type="dxa"/>
+            <w:shd w:val="clear" w:color="auto" w:fill="D6E3BC" w:themeFill="accent3" w:themeFillTint="66"/>
           </w:tcPr>
           <w:p>
             <w:r>
@@ -372,6 +383,7 @@
         <w:tc>
           <w:tcPr>
             <w:tcW w:w="1812" w:type="dxa"/>
+            <w:shd w:val="clear" w:color="auto" w:fill="D6E3BC" w:themeFill="accent3" w:themeFillTint="66"/>
           </w:tcPr>
           <w:p>
             <w:r>
@@ -382,6 +394,7 @@
         <w:tc>
           <w:tcPr>
             <w:tcW w:w="1590" w:type="dxa"/>
+            <w:shd w:val="clear" w:color="auto" w:fill="D6E3BC" w:themeFill="accent3" w:themeFillTint="66"/>
           </w:tcPr>
           <w:p>
             <w:r>
@@ -392,6 +405,7 @@
         <w:tc>
           <w:tcPr>
             <w:tcW w:w="2268" w:type="dxa"/>
+            <w:shd w:val="clear" w:color="auto" w:fill="D6E3BC" w:themeFill="accent3" w:themeFillTint="66"/>
           </w:tcPr>
           <w:p>
             <w:r>
@@ -402,6 +416,7 @@
         <w:tc>
           <w:tcPr>
             <w:tcW w:w="851" w:type="dxa"/>
+            <w:shd w:val="clear" w:color="auto" w:fill="D6E3BC" w:themeFill="accent3" w:themeFillTint="66"/>
           </w:tcPr>
           <w:p>
             <w:r>
@@ -412,6 +427,7 @@
         <w:tc>
           <w:tcPr>
             <w:tcW w:w="1134" w:type="dxa"/>
+            <w:shd w:val="clear" w:color="auto" w:fill="D6E3BC" w:themeFill="accent3" w:themeFillTint="66"/>
           </w:tcPr>
           <w:p>
             <w:r>
@@ -1374,6 +1390,13 @@
       </w:r>
     </w:p>
     <w:p/>
+    <w:p>
+      <w:r>
+        <w:t>NEGATIVA och EXTREMVÄRDEN.</w:t>
+      </w:r>
+      <w:bookmarkStart w:id="0" w:name="_GoBack"/>
+      <w:bookmarkEnd w:id="0"/>
+    </w:p>
     <w:sectPr>
       <w:pgSz w:w="11906" w:h="16838"/>
       <w:pgMar w:top="1417" w:right="1417" w:bottom="1417" w:left="1417" w:header="708" w:footer="708" w:gutter="0"/>

</xml_diff>

<commit_message>
Problem med git, skapades ny branch head. Gjorde om sista testerna pa blackbox.
</commit_message>
<xml_diff>
--- a/Rapporter/Blackbox rapport/Triangel Blackbox.docx
+++ b/Rapporter/Blackbox rapport/Triangel Blackbox.docx
@@ -10,13 +10,13 @@
         <w:tblLook w:val="04A0" w:firstRow="1" w:lastRow="0" w:firstColumn="1" w:lastColumn="0" w:noHBand="0" w:noVBand="1"/>
       </w:tblPr>
       <w:tblGrid>
-        <w:gridCol w:w="852"/>
-        <w:gridCol w:w="1984"/>
-        <w:gridCol w:w="1812"/>
-        <w:gridCol w:w="1590"/>
-        <w:gridCol w:w="2268"/>
-        <w:gridCol w:w="851"/>
-        <w:gridCol w:w="1134"/>
+        <w:gridCol w:w="847"/>
+        <w:gridCol w:w="3004"/>
+        <w:gridCol w:w="1726"/>
+        <w:gridCol w:w="1390"/>
+        <w:gridCol w:w="1867"/>
+        <w:gridCol w:w="765"/>
+        <w:gridCol w:w="892"/>
       </w:tblGrid>
       <w:tr>
         <w:trPr>
@@ -100,7 +100,7 @@
         <w:tc>
           <w:tcPr>
             <w:tcW w:w="852" w:type="dxa"/>
-            <w:shd w:val="clear" w:color="auto" w:fill="D99594" w:themeFill="accent2" w:themeFillTint="99"/>
+            <w:shd w:val="clear" w:color="auto" w:fill="E5B8B7" w:themeFill="accent2" w:themeFillTint="66"/>
           </w:tcPr>
           <w:p>
             <w:r>
@@ -111,7 +111,7 @@
         <w:tc>
           <w:tcPr>
             <w:tcW w:w="1984" w:type="dxa"/>
-            <w:shd w:val="clear" w:color="auto" w:fill="D99594" w:themeFill="accent2" w:themeFillTint="99"/>
+            <w:shd w:val="clear" w:color="auto" w:fill="E5B8B7" w:themeFill="accent2" w:themeFillTint="66"/>
           </w:tcPr>
           <w:p>
             <w:r>
@@ -122,7 +122,7 @@
         <w:tc>
           <w:tcPr>
             <w:tcW w:w="1812" w:type="dxa"/>
-            <w:shd w:val="clear" w:color="auto" w:fill="D99594" w:themeFill="accent2" w:themeFillTint="99"/>
+            <w:shd w:val="clear" w:color="auto" w:fill="E5B8B7" w:themeFill="accent2" w:themeFillTint="66"/>
           </w:tcPr>
           <w:p>
             <w:r>
@@ -133,7 +133,7 @@
         <w:tc>
           <w:tcPr>
             <w:tcW w:w="1590" w:type="dxa"/>
-            <w:shd w:val="clear" w:color="auto" w:fill="D99594" w:themeFill="accent2" w:themeFillTint="99"/>
+            <w:shd w:val="clear" w:color="auto" w:fill="E5B8B7" w:themeFill="accent2" w:themeFillTint="66"/>
           </w:tcPr>
           <w:p>
             <w:r>
@@ -144,7 +144,7 @@
         <w:tc>
           <w:tcPr>
             <w:tcW w:w="2268" w:type="dxa"/>
-            <w:shd w:val="clear" w:color="auto" w:fill="D99594" w:themeFill="accent2" w:themeFillTint="99"/>
+            <w:shd w:val="clear" w:color="auto" w:fill="E5B8B7" w:themeFill="accent2" w:themeFillTint="66"/>
           </w:tcPr>
           <w:p>
             <w:r>
@@ -165,7 +165,7 @@
         <w:tc>
           <w:tcPr>
             <w:tcW w:w="851" w:type="dxa"/>
-            <w:shd w:val="clear" w:color="auto" w:fill="D99594" w:themeFill="accent2" w:themeFillTint="99"/>
+            <w:shd w:val="clear" w:color="auto" w:fill="E5B8B7" w:themeFill="accent2" w:themeFillTint="66"/>
           </w:tcPr>
           <w:p>
             <w:r>
@@ -176,7 +176,7 @@
         <w:tc>
           <w:tcPr>
             <w:tcW w:w="1134" w:type="dxa"/>
-            <w:shd w:val="clear" w:color="auto" w:fill="D99594" w:themeFill="accent2" w:themeFillTint="99"/>
+            <w:shd w:val="clear" w:color="auto" w:fill="E5B8B7" w:themeFill="accent2" w:themeFillTint="66"/>
           </w:tcPr>
           <w:p>
             <w:r>
@@ -192,7 +192,7 @@
         <w:tc>
           <w:tcPr>
             <w:tcW w:w="852" w:type="dxa"/>
-            <w:shd w:val="clear" w:color="auto" w:fill="D99594" w:themeFill="accent2" w:themeFillTint="99"/>
+            <w:shd w:val="clear" w:color="auto" w:fill="E5B8B7" w:themeFill="accent2" w:themeFillTint="66"/>
           </w:tcPr>
           <w:p>
             <w:r>
@@ -203,7 +203,7 @@
         <w:tc>
           <w:tcPr>
             <w:tcW w:w="1984" w:type="dxa"/>
-            <w:shd w:val="clear" w:color="auto" w:fill="D99594" w:themeFill="accent2" w:themeFillTint="99"/>
+            <w:shd w:val="clear" w:color="auto" w:fill="E5B8B7" w:themeFill="accent2" w:themeFillTint="66"/>
           </w:tcPr>
           <w:p>
             <w:r>
@@ -214,7 +214,7 @@
         <w:tc>
           <w:tcPr>
             <w:tcW w:w="1812" w:type="dxa"/>
-            <w:shd w:val="clear" w:color="auto" w:fill="D99594" w:themeFill="accent2" w:themeFillTint="99"/>
+            <w:shd w:val="clear" w:color="auto" w:fill="E5B8B7" w:themeFill="accent2" w:themeFillTint="66"/>
           </w:tcPr>
           <w:p>
             <w:r>
@@ -228,7 +228,7 @@
         <w:tc>
           <w:tcPr>
             <w:tcW w:w="1590" w:type="dxa"/>
-            <w:shd w:val="clear" w:color="auto" w:fill="D99594" w:themeFill="accent2" w:themeFillTint="99"/>
+            <w:shd w:val="clear" w:color="auto" w:fill="E5B8B7" w:themeFill="accent2" w:themeFillTint="66"/>
           </w:tcPr>
           <w:p>
             <w:r>
@@ -239,7 +239,7 @@
         <w:tc>
           <w:tcPr>
             <w:tcW w:w="2268" w:type="dxa"/>
-            <w:shd w:val="clear" w:color="auto" w:fill="D99594" w:themeFill="accent2" w:themeFillTint="99"/>
+            <w:shd w:val="clear" w:color="auto" w:fill="E5B8B7" w:themeFill="accent2" w:themeFillTint="66"/>
           </w:tcPr>
           <w:p>
             <w:r>
@@ -259,7 +259,7 @@
         <w:tc>
           <w:tcPr>
             <w:tcW w:w="851" w:type="dxa"/>
-            <w:shd w:val="clear" w:color="auto" w:fill="D99594" w:themeFill="accent2" w:themeFillTint="99"/>
+            <w:shd w:val="clear" w:color="auto" w:fill="E5B8B7" w:themeFill="accent2" w:themeFillTint="66"/>
           </w:tcPr>
           <w:p>
             <w:r>
@@ -270,7 +270,7 @@
         <w:tc>
           <w:tcPr>
             <w:tcW w:w="1134" w:type="dxa"/>
-            <w:shd w:val="clear" w:color="auto" w:fill="D99594" w:themeFill="accent2" w:themeFillTint="99"/>
+            <w:shd w:val="clear" w:color="auto" w:fill="E5B8B7" w:themeFill="accent2" w:themeFillTint="66"/>
           </w:tcPr>
           <w:p>
             <w:r>
@@ -286,6 +286,7 @@
         <w:tc>
           <w:tcPr>
             <w:tcW w:w="852" w:type="dxa"/>
+            <w:shd w:val="clear" w:color="auto" w:fill="E5B8B7" w:themeFill="accent2" w:themeFillTint="66"/>
           </w:tcPr>
           <w:p>
             <w:r>
@@ -296,6 +297,7 @@
         <w:tc>
           <w:tcPr>
             <w:tcW w:w="1984" w:type="dxa"/>
+            <w:shd w:val="clear" w:color="auto" w:fill="E5B8B7" w:themeFill="accent2" w:themeFillTint="66"/>
           </w:tcPr>
           <w:p>
             <w:r>
@@ -306,6 +308,7 @@
         <w:tc>
           <w:tcPr>
             <w:tcW w:w="1812" w:type="dxa"/>
+            <w:shd w:val="clear" w:color="auto" w:fill="E5B8B7" w:themeFill="accent2" w:themeFillTint="66"/>
           </w:tcPr>
           <w:p>
             <w:r>
@@ -316,6 +319,7 @@
         <w:tc>
           <w:tcPr>
             <w:tcW w:w="1590" w:type="dxa"/>
+            <w:shd w:val="clear" w:color="auto" w:fill="E5B8B7" w:themeFill="accent2" w:themeFillTint="66"/>
           </w:tcPr>
           <w:p>
             <w:r>
@@ -326,6 +330,7 @@
         <w:tc>
           <w:tcPr>
             <w:tcW w:w="2268" w:type="dxa"/>
+            <w:shd w:val="clear" w:color="auto" w:fill="E5B8B7" w:themeFill="accent2" w:themeFillTint="66"/>
           </w:tcPr>
           <w:p>
             <w:r>
@@ -336,6 +341,7 @@
         <w:tc>
           <w:tcPr>
             <w:tcW w:w="851" w:type="dxa"/>
+            <w:shd w:val="clear" w:color="auto" w:fill="E5B8B7" w:themeFill="accent2" w:themeFillTint="66"/>
           </w:tcPr>
           <w:p>
             <w:r>
@@ -346,6 +352,7 @@
         <w:tc>
           <w:tcPr>
             <w:tcW w:w="1134" w:type="dxa"/>
+            <w:shd w:val="clear" w:color="auto" w:fill="E5B8B7" w:themeFill="accent2" w:themeFillTint="66"/>
           </w:tcPr>
           <w:p>
             <w:r>
@@ -443,6 +450,7 @@
         <w:tc>
           <w:tcPr>
             <w:tcW w:w="852" w:type="dxa"/>
+            <w:shd w:val="clear" w:color="auto" w:fill="D6E3BC" w:themeFill="accent3" w:themeFillTint="66"/>
           </w:tcPr>
           <w:p>
             <w:r>
@@ -453,6 +461,7 @@
         <w:tc>
           <w:tcPr>
             <w:tcW w:w="1984" w:type="dxa"/>
+            <w:shd w:val="clear" w:color="auto" w:fill="D6E3BC" w:themeFill="accent3" w:themeFillTint="66"/>
           </w:tcPr>
           <w:p>
             <w:r>
@@ -463,6 +472,7 @@
         <w:tc>
           <w:tcPr>
             <w:tcW w:w="1812" w:type="dxa"/>
+            <w:shd w:val="clear" w:color="auto" w:fill="D6E3BC" w:themeFill="accent3" w:themeFillTint="66"/>
           </w:tcPr>
           <w:p>
             <w:r>
@@ -476,6 +486,7 @@
         <w:tc>
           <w:tcPr>
             <w:tcW w:w="1590" w:type="dxa"/>
+            <w:shd w:val="clear" w:color="auto" w:fill="D6E3BC" w:themeFill="accent3" w:themeFillTint="66"/>
           </w:tcPr>
           <w:p>
             <w:r>
@@ -486,6 +497,7 @@
         <w:tc>
           <w:tcPr>
             <w:tcW w:w="2268" w:type="dxa"/>
+            <w:shd w:val="clear" w:color="auto" w:fill="D6E3BC" w:themeFill="accent3" w:themeFillTint="66"/>
           </w:tcPr>
           <w:p>
             <w:r>
@@ -496,6 +508,7 @@
         <w:tc>
           <w:tcPr>
             <w:tcW w:w="851" w:type="dxa"/>
+            <w:shd w:val="clear" w:color="auto" w:fill="D6E3BC" w:themeFill="accent3" w:themeFillTint="66"/>
           </w:tcPr>
           <w:p>
             <w:r>
@@ -506,6 +519,7 @@
         <w:tc>
           <w:tcPr>
             <w:tcW w:w="1134" w:type="dxa"/>
+            <w:shd w:val="clear" w:color="auto" w:fill="D6E3BC" w:themeFill="accent3" w:themeFillTint="66"/>
           </w:tcPr>
           <w:p>
             <w:r>
@@ -521,6 +535,7 @@
         <w:tc>
           <w:tcPr>
             <w:tcW w:w="852" w:type="dxa"/>
+            <w:shd w:val="clear" w:color="auto" w:fill="D6E3BC" w:themeFill="accent3" w:themeFillTint="66"/>
           </w:tcPr>
           <w:p>
             <w:r>
@@ -531,6 +546,7 @@
         <w:tc>
           <w:tcPr>
             <w:tcW w:w="1984" w:type="dxa"/>
+            <w:shd w:val="clear" w:color="auto" w:fill="D6E3BC" w:themeFill="accent3" w:themeFillTint="66"/>
           </w:tcPr>
           <w:p>
             <w:r>
@@ -541,6 +557,7 @@
         <w:tc>
           <w:tcPr>
             <w:tcW w:w="1812" w:type="dxa"/>
+            <w:shd w:val="clear" w:color="auto" w:fill="D6E3BC" w:themeFill="accent3" w:themeFillTint="66"/>
           </w:tcPr>
           <w:p>
             <w:r>
@@ -551,6 +568,7 @@
         <w:tc>
           <w:tcPr>
             <w:tcW w:w="1590" w:type="dxa"/>
+            <w:shd w:val="clear" w:color="auto" w:fill="D6E3BC" w:themeFill="accent3" w:themeFillTint="66"/>
           </w:tcPr>
           <w:p>
             <w:r>
@@ -561,6 +579,7 @@
         <w:tc>
           <w:tcPr>
             <w:tcW w:w="2268" w:type="dxa"/>
+            <w:shd w:val="clear" w:color="auto" w:fill="D6E3BC" w:themeFill="accent3" w:themeFillTint="66"/>
           </w:tcPr>
           <w:p>
             <w:r>
@@ -571,6 +590,7 @@
         <w:tc>
           <w:tcPr>
             <w:tcW w:w="851" w:type="dxa"/>
+            <w:shd w:val="clear" w:color="auto" w:fill="D6E3BC" w:themeFill="accent3" w:themeFillTint="66"/>
           </w:tcPr>
           <w:p>
             <w:r>
@@ -581,6 +601,7 @@
         <w:tc>
           <w:tcPr>
             <w:tcW w:w="1134" w:type="dxa"/>
+            <w:shd w:val="clear" w:color="auto" w:fill="D6E3BC" w:themeFill="accent3" w:themeFillTint="66"/>
           </w:tcPr>
           <w:p>
             <w:r>
@@ -596,6 +617,7 @@
         <w:tc>
           <w:tcPr>
             <w:tcW w:w="852" w:type="dxa"/>
+            <w:shd w:val="clear" w:color="auto" w:fill="D6E3BC" w:themeFill="accent3" w:themeFillTint="66"/>
           </w:tcPr>
           <w:p>
             <w:r>
@@ -606,6 +628,7 @@
         <w:tc>
           <w:tcPr>
             <w:tcW w:w="1984" w:type="dxa"/>
+            <w:shd w:val="clear" w:color="auto" w:fill="D6E3BC" w:themeFill="accent3" w:themeFillTint="66"/>
           </w:tcPr>
           <w:p>
             <w:r>
@@ -616,6 +639,7 @@
         <w:tc>
           <w:tcPr>
             <w:tcW w:w="1812" w:type="dxa"/>
+            <w:shd w:val="clear" w:color="auto" w:fill="D6E3BC" w:themeFill="accent3" w:themeFillTint="66"/>
           </w:tcPr>
           <w:p>
             <w:r>
@@ -626,6 +650,7 @@
         <w:tc>
           <w:tcPr>
             <w:tcW w:w="1590" w:type="dxa"/>
+            <w:shd w:val="clear" w:color="auto" w:fill="D6E3BC" w:themeFill="accent3" w:themeFillTint="66"/>
           </w:tcPr>
           <w:p>
             <w:r>
@@ -636,6 +661,7 @@
         <w:tc>
           <w:tcPr>
             <w:tcW w:w="2268" w:type="dxa"/>
+            <w:shd w:val="clear" w:color="auto" w:fill="D6E3BC" w:themeFill="accent3" w:themeFillTint="66"/>
           </w:tcPr>
           <w:p>
             <w:r>
@@ -646,6 +672,7 @@
         <w:tc>
           <w:tcPr>
             <w:tcW w:w="851" w:type="dxa"/>
+            <w:shd w:val="clear" w:color="auto" w:fill="D6E3BC" w:themeFill="accent3" w:themeFillTint="66"/>
           </w:tcPr>
           <w:p>
             <w:r>
@@ -656,6 +683,7 @@
         <w:tc>
           <w:tcPr>
             <w:tcW w:w="1134" w:type="dxa"/>
+            <w:shd w:val="clear" w:color="auto" w:fill="D6E3BC" w:themeFill="accent3" w:themeFillTint="66"/>
           </w:tcPr>
           <w:p>
             <w:r>
@@ -671,6 +699,7 @@
         <w:tc>
           <w:tcPr>
             <w:tcW w:w="852" w:type="dxa"/>
+            <w:shd w:val="clear" w:color="auto" w:fill="D6E3BC" w:themeFill="accent3" w:themeFillTint="66"/>
           </w:tcPr>
           <w:p>
             <w:r>
@@ -681,6 +710,7 @@
         <w:tc>
           <w:tcPr>
             <w:tcW w:w="1984" w:type="dxa"/>
+            <w:shd w:val="clear" w:color="auto" w:fill="D6E3BC" w:themeFill="accent3" w:themeFillTint="66"/>
           </w:tcPr>
           <w:p>
             <w:r>
@@ -691,6 +721,7 @@
         <w:tc>
           <w:tcPr>
             <w:tcW w:w="1812" w:type="dxa"/>
+            <w:shd w:val="clear" w:color="auto" w:fill="D6E3BC" w:themeFill="accent3" w:themeFillTint="66"/>
           </w:tcPr>
           <w:p>
             <w:r>
@@ -701,6 +732,7 @@
         <w:tc>
           <w:tcPr>
             <w:tcW w:w="1590" w:type="dxa"/>
+            <w:shd w:val="clear" w:color="auto" w:fill="D6E3BC" w:themeFill="accent3" w:themeFillTint="66"/>
           </w:tcPr>
           <w:p>
             <w:r>
@@ -711,6 +743,7 @@
         <w:tc>
           <w:tcPr>
             <w:tcW w:w="2268" w:type="dxa"/>
+            <w:shd w:val="clear" w:color="auto" w:fill="D6E3BC" w:themeFill="accent3" w:themeFillTint="66"/>
           </w:tcPr>
           <w:p>
             <w:r>
@@ -721,6 +754,7 @@
         <w:tc>
           <w:tcPr>
             <w:tcW w:w="851" w:type="dxa"/>
+            <w:shd w:val="clear" w:color="auto" w:fill="D6E3BC" w:themeFill="accent3" w:themeFillTint="66"/>
           </w:tcPr>
           <w:p>
             <w:r>
@@ -731,6 +765,7 @@
         <w:tc>
           <w:tcPr>
             <w:tcW w:w="1134" w:type="dxa"/>
+            <w:shd w:val="clear" w:color="auto" w:fill="D6E3BC" w:themeFill="accent3" w:themeFillTint="66"/>
           </w:tcPr>
           <w:p>
             <w:r>
@@ -746,6 +781,7 @@
         <w:tc>
           <w:tcPr>
             <w:tcW w:w="852" w:type="dxa"/>
+            <w:shd w:val="clear" w:color="auto" w:fill="D6E3BC" w:themeFill="accent3" w:themeFillTint="66"/>
           </w:tcPr>
           <w:p>
             <w:r>
@@ -756,6 +792,7 @@
         <w:tc>
           <w:tcPr>
             <w:tcW w:w="1984" w:type="dxa"/>
+            <w:shd w:val="clear" w:color="auto" w:fill="D6E3BC" w:themeFill="accent3" w:themeFillTint="66"/>
           </w:tcPr>
           <w:p>
             <w:r>
@@ -766,6 +803,7 @@
         <w:tc>
           <w:tcPr>
             <w:tcW w:w="1812" w:type="dxa"/>
+            <w:shd w:val="clear" w:color="auto" w:fill="D6E3BC" w:themeFill="accent3" w:themeFillTint="66"/>
           </w:tcPr>
           <w:p>
             <w:r>
@@ -776,6 +814,7 @@
         <w:tc>
           <w:tcPr>
             <w:tcW w:w="1590" w:type="dxa"/>
+            <w:shd w:val="clear" w:color="auto" w:fill="D6E3BC" w:themeFill="accent3" w:themeFillTint="66"/>
           </w:tcPr>
           <w:p>
             <w:r>
@@ -786,6 +825,7 @@
         <w:tc>
           <w:tcPr>
             <w:tcW w:w="2268" w:type="dxa"/>
+            <w:shd w:val="clear" w:color="auto" w:fill="D6E3BC" w:themeFill="accent3" w:themeFillTint="66"/>
           </w:tcPr>
           <w:p>
             <w:r>
@@ -796,6 +836,7 @@
         <w:tc>
           <w:tcPr>
             <w:tcW w:w="851" w:type="dxa"/>
+            <w:shd w:val="clear" w:color="auto" w:fill="D6E3BC" w:themeFill="accent3" w:themeFillTint="66"/>
           </w:tcPr>
           <w:p>
             <w:r>
@@ -806,6 +847,7 @@
         <w:tc>
           <w:tcPr>
             <w:tcW w:w="1134" w:type="dxa"/>
+            <w:shd w:val="clear" w:color="auto" w:fill="D6E3BC" w:themeFill="accent3" w:themeFillTint="66"/>
           </w:tcPr>
           <w:p>
             <w:r>
@@ -821,6 +863,7 @@
         <w:tc>
           <w:tcPr>
             <w:tcW w:w="852" w:type="dxa"/>
+            <w:shd w:val="clear" w:color="auto" w:fill="D6E3BC" w:themeFill="accent3" w:themeFillTint="66"/>
           </w:tcPr>
           <w:p>
             <w:r>
@@ -831,6 +874,7 @@
         <w:tc>
           <w:tcPr>
             <w:tcW w:w="1984" w:type="dxa"/>
+            <w:shd w:val="clear" w:color="auto" w:fill="D6E3BC" w:themeFill="accent3" w:themeFillTint="66"/>
           </w:tcPr>
           <w:p>
             <w:r>
@@ -841,6 +885,7 @@
         <w:tc>
           <w:tcPr>
             <w:tcW w:w="1812" w:type="dxa"/>
+            <w:shd w:val="clear" w:color="auto" w:fill="D6E3BC" w:themeFill="accent3" w:themeFillTint="66"/>
           </w:tcPr>
           <w:p>
             <w:r>
@@ -851,6 +896,7 @@
         <w:tc>
           <w:tcPr>
             <w:tcW w:w="1590" w:type="dxa"/>
+            <w:shd w:val="clear" w:color="auto" w:fill="D6E3BC" w:themeFill="accent3" w:themeFillTint="66"/>
           </w:tcPr>
           <w:p>
             <w:r>
@@ -861,6 +907,7 @@
         <w:tc>
           <w:tcPr>
             <w:tcW w:w="2268" w:type="dxa"/>
+            <w:shd w:val="clear" w:color="auto" w:fill="D6E3BC" w:themeFill="accent3" w:themeFillTint="66"/>
           </w:tcPr>
           <w:p>
             <w:r>
@@ -871,6 +918,7 @@
         <w:tc>
           <w:tcPr>
             <w:tcW w:w="851" w:type="dxa"/>
+            <w:shd w:val="clear" w:color="auto" w:fill="D6E3BC" w:themeFill="accent3" w:themeFillTint="66"/>
           </w:tcPr>
           <w:p>
             <w:r>
@@ -881,6 +929,7 @@
         <w:tc>
           <w:tcPr>
             <w:tcW w:w="1134" w:type="dxa"/>
+            <w:shd w:val="clear" w:color="auto" w:fill="D6E3BC" w:themeFill="accent3" w:themeFillTint="66"/>
           </w:tcPr>
           <w:p>
             <w:r>
@@ -896,6 +945,7 @@
         <w:tc>
           <w:tcPr>
             <w:tcW w:w="852" w:type="dxa"/>
+            <w:shd w:val="clear" w:color="auto" w:fill="D6E3BC" w:themeFill="accent3" w:themeFillTint="66"/>
           </w:tcPr>
           <w:p>
             <w:r>
@@ -906,6 +956,7 @@
         <w:tc>
           <w:tcPr>
             <w:tcW w:w="1984" w:type="dxa"/>
+            <w:shd w:val="clear" w:color="auto" w:fill="D6E3BC" w:themeFill="accent3" w:themeFillTint="66"/>
           </w:tcPr>
           <w:p>
             <w:r>
@@ -916,6 +967,7 @@
         <w:tc>
           <w:tcPr>
             <w:tcW w:w="1812" w:type="dxa"/>
+            <w:shd w:val="clear" w:color="auto" w:fill="D6E3BC" w:themeFill="accent3" w:themeFillTint="66"/>
           </w:tcPr>
           <w:p>
             <w:r>
@@ -926,19 +978,26 @@
         <w:tc>
           <w:tcPr>
             <w:tcW w:w="1590" w:type="dxa"/>
-          </w:tcPr>
-          <w:p>
-            <w:r>
-              <w:t>”Triangeln har inga lika sidor”</w:t>
+            <w:shd w:val="clear" w:color="auto" w:fill="D6E3BC" w:themeFill="accent3" w:themeFillTint="66"/>
+          </w:tcPr>
+          <w:p>
+            <w:r>
+              <w:t xml:space="preserve">”Triangeln har inga lika </w:t>
+            </w:r>
+            <w:r>
+              <w:lastRenderedPageBreak/>
+              <w:t>sidor”</w:t>
             </w:r>
           </w:p>
         </w:tc>
         <w:tc>
           <w:tcPr>
             <w:tcW w:w="2268" w:type="dxa"/>
-          </w:tcPr>
-          <w:p>
-            <w:r>
+            <w:shd w:val="clear" w:color="auto" w:fill="D6E3BC" w:themeFill="accent3" w:themeFillTint="66"/>
+          </w:tcPr>
+          <w:p>
+            <w:r>
+              <w:lastRenderedPageBreak/>
               <w:t>Test med två decimaler.</w:t>
             </w:r>
           </w:p>
@@ -946,6 +1005,7 @@
         <w:tc>
           <w:tcPr>
             <w:tcW w:w="851" w:type="dxa"/>
+            <w:shd w:val="clear" w:color="auto" w:fill="D6E3BC" w:themeFill="accent3" w:themeFillTint="66"/>
           </w:tcPr>
           <w:p>
             <w:r>
@@ -956,6 +1016,7 @@
         <w:tc>
           <w:tcPr>
             <w:tcW w:w="1134" w:type="dxa"/>
+            <w:shd w:val="clear" w:color="auto" w:fill="D6E3BC" w:themeFill="accent3" w:themeFillTint="66"/>
           </w:tcPr>
           <w:p>
             <w:r>
@@ -971,9 +1032,11 @@
         <w:tc>
           <w:tcPr>
             <w:tcW w:w="852" w:type="dxa"/>
-          </w:tcPr>
-          <w:p>
-            <w:r>
+            <w:shd w:val="clear" w:color="auto" w:fill="D6E3BC" w:themeFill="accent3" w:themeFillTint="66"/>
+          </w:tcPr>
+          <w:p>
+            <w:r>
+              <w:lastRenderedPageBreak/>
               <w:t>11.</w:t>
             </w:r>
           </w:p>
@@ -981,6 +1044,7 @@
         <w:tc>
           <w:tcPr>
             <w:tcW w:w="1984" w:type="dxa"/>
+            <w:shd w:val="clear" w:color="auto" w:fill="D6E3BC" w:themeFill="accent3" w:themeFillTint="66"/>
           </w:tcPr>
           <w:p>
             <w:r>
@@ -991,6 +1055,7 @@
         <w:tc>
           <w:tcPr>
             <w:tcW w:w="1812" w:type="dxa"/>
+            <w:shd w:val="clear" w:color="auto" w:fill="D6E3BC" w:themeFill="accent3" w:themeFillTint="66"/>
           </w:tcPr>
           <w:p>
             <w:r>
@@ -1001,6 +1066,7 @@
         <w:tc>
           <w:tcPr>
             <w:tcW w:w="1590" w:type="dxa"/>
+            <w:shd w:val="clear" w:color="auto" w:fill="D6E3BC" w:themeFill="accent3" w:themeFillTint="66"/>
           </w:tcPr>
           <w:p>
             <w:r>
@@ -1011,6 +1077,7 @@
         <w:tc>
           <w:tcPr>
             <w:tcW w:w="2268" w:type="dxa"/>
+            <w:shd w:val="clear" w:color="auto" w:fill="D6E3BC" w:themeFill="accent3" w:themeFillTint="66"/>
           </w:tcPr>
           <w:p>
             <w:r>
@@ -1021,6 +1088,7 @@
         <w:tc>
           <w:tcPr>
             <w:tcW w:w="851" w:type="dxa"/>
+            <w:shd w:val="clear" w:color="auto" w:fill="D6E3BC" w:themeFill="accent3" w:themeFillTint="66"/>
           </w:tcPr>
           <w:p>
             <w:r>
@@ -1031,6 +1099,7 @@
         <w:tc>
           <w:tcPr>
             <w:tcW w:w="1134" w:type="dxa"/>
+            <w:shd w:val="clear" w:color="auto" w:fill="D6E3BC" w:themeFill="accent3" w:themeFillTint="66"/>
           </w:tcPr>
           <w:p>
             <w:r>
@@ -1046,6 +1115,7 @@
         <w:tc>
           <w:tcPr>
             <w:tcW w:w="852" w:type="dxa"/>
+            <w:shd w:val="clear" w:color="auto" w:fill="D6E3BC" w:themeFill="accent3" w:themeFillTint="66"/>
           </w:tcPr>
           <w:p>
             <w:r>
@@ -1056,6 +1126,7 @@
         <w:tc>
           <w:tcPr>
             <w:tcW w:w="1984" w:type="dxa"/>
+            <w:shd w:val="clear" w:color="auto" w:fill="D6E3BC" w:themeFill="accent3" w:themeFillTint="66"/>
           </w:tcPr>
           <w:p>
             <w:r>
@@ -1066,6 +1137,7 @@
         <w:tc>
           <w:tcPr>
             <w:tcW w:w="1812" w:type="dxa"/>
+            <w:shd w:val="clear" w:color="auto" w:fill="D6E3BC" w:themeFill="accent3" w:themeFillTint="66"/>
           </w:tcPr>
           <w:p>
             <w:r>
@@ -1076,6 +1148,7 @@
         <w:tc>
           <w:tcPr>
             <w:tcW w:w="1590" w:type="dxa"/>
+            <w:shd w:val="clear" w:color="auto" w:fill="D6E3BC" w:themeFill="accent3" w:themeFillTint="66"/>
           </w:tcPr>
           <w:p>
             <w:r>
@@ -1086,6 +1159,7 @@
         <w:tc>
           <w:tcPr>
             <w:tcW w:w="2268" w:type="dxa"/>
+            <w:shd w:val="clear" w:color="auto" w:fill="D6E3BC" w:themeFill="accent3" w:themeFillTint="66"/>
           </w:tcPr>
           <w:p>
             <w:r>
@@ -1096,6 +1170,7 @@
         <w:tc>
           <w:tcPr>
             <w:tcW w:w="851" w:type="dxa"/>
+            <w:shd w:val="clear" w:color="auto" w:fill="D6E3BC" w:themeFill="accent3" w:themeFillTint="66"/>
           </w:tcPr>
           <w:p>
             <w:r>
@@ -1106,6 +1181,7 @@
         <w:tc>
           <w:tcPr>
             <w:tcW w:w="1134" w:type="dxa"/>
+            <w:shd w:val="clear" w:color="auto" w:fill="D6E3BC" w:themeFill="accent3" w:themeFillTint="66"/>
           </w:tcPr>
           <w:p/>
         </w:tc>
@@ -1117,6 +1193,7 @@
         <w:tc>
           <w:tcPr>
             <w:tcW w:w="852" w:type="dxa"/>
+            <w:shd w:val="clear" w:color="auto" w:fill="D6E3BC" w:themeFill="accent3" w:themeFillTint="66"/>
           </w:tcPr>
           <w:p>
             <w:r>
@@ -1127,6 +1204,7 @@
         <w:tc>
           <w:tcPr>
             <w:tcW w:w="1984" w:type="dxa"/>
+            <w:shd w:val="clear" w:color="auto" w:fill="D6E3BC" w:themeFill="accent3" w:themeFillTint="66"/>
           </w:tcPr>
           <w:p>
             <w:r>
@@ -1137,6 +1215,7 @@
         <w:tc>
           <w:tcPr>
             <w:tcW w:w="1812" w:type="dxa"/>
+            <w:shd w:val="clear" w:color="auto" w:fill="D6E3BC" w:themeFill="accent3" w:themeFillTint="66"/>
           </w:tcPr>
           <w:p>
             <w:r>
@@ -1147,6 +1226,7 @@
         <w:tc>
           <w:tcPr>
             <w:tcW w:w="1590" w:type="dxa"/>
+            <w:shd w:val="clear" w:color="auto" w:fill="D6E3BC" w:themeFill="accent3" w:themeFillTint="66"/>
           </w:tcPr>
           <w:p>
             <w:r>
@@ -1157,6 +1237,7 @@
         <w:tc>
           <w:tcPr>
             <w:tcW w:w="2268" w:type="dxa"/>
+            <w:shd w:val="clear" w:color="auto" w:fill="D6E3BC" w:themeFill="accent3" w:themeFillTint="66"/>
           </w:tcPr>
           <w:p>
             <w:r>
@@ -1167,6 +1248,7 @@
         <w:tc>
           <w:tcPr>
             <w:tcW w:w="851" w:type="dxa"/>
+            <w:shd w:val="clear" w:color="auto" w:fill="D6E3BC" w:themeFill="accent3" w:themeFillTint="66"/>
           </w:tcPr>
           <w:p>
             <w:r>
@@ -1177,6 +1259,7 @@
         <w:tc>
           <w:tcPr>
             <w:tcW w:w="1134" w:type="dxa"/>
+            <w:shd w:val="clear" w:color="auto" w:fill="D6E3BC" w:themeFill="accent3" w:themeFillTint="66"/>
           </w:tcPr>
           <w:p>
             <w:r>
@@ -1192,10 +1275,10 @@
         <w:tc>
           <w:tcPr>
             <w:tcW w:w="852" w:type="dxa"/>
-          </w:tcPr>
-          <w:p>
-            <w:r>
-              <w:lastRenderedPageBreak/>
+            <w:shd w:val="clear" w:color="auto" w:fill="E5B8B7" w:themeFill="accent2" w:themeFillTint="66"/>
+          </w:tcPr>
+          <w:p>
+            <w:r>
               <w:t>14.</w:t>
             </w:r>
           </w:p>
@@ -1203,6 +1286,7 @@
         <w:tc>
           <w:tcPr>
             <w:tcW w:w="1984" w:type="dxa"/>
+            <w:shd w:val="clear" w:color="auto" w:fill="E5B8B7" w:themeFill="accent2" w:themeFillTint="66"/>
           </w:tcPr>
           <w:p>
             <w:r>
@@ -1213,6 +1297,7 @@
         <w:tc>
           <w:tcPr>
             <w:tcW w:w="1812" w:type="dxa"/>
+            <w:shd w:val="clear" w:color="auto" w:fill="E5B8B7" w:themeFill="accent2" w:themeFillTint="66"/>
           </w:tcPr>
           <w:p>
             <w:r>
@@ -1223,6 +1308,7 @@
         <w:tc>
           <w:tcPr>
             <w:tcW w:w="1590" w:type="dxa"/>
+            <w:shd w:val="clear" w:color="auto" w:fill="E5B8B7" w:themeFill="accent2" w:themeFillTint="66"/>
           </w:tcPr>
           <w:p>
             <w:r>
@@ -1233,6 +1319,7 @@
         <w:tc>
           <w:tcPr>
             <w:tcW w:w="2268" w:type="dxa"/>
+            <w:shd w:val="clear" w:color="auto" w:fill="E5B8B7" w:themeFill="accent2" w:themeFillTint="66"/>
           </w:tcPr>
           <w:p>
             <w:r>
@@ -1243,6 +1330,7 @@
         <w:tc>
           <w:tcPr>
             <w:tcW w:w="851" w:type="dxa"/>
+            <w:shd w:val="clear" w:color="auto" w:fill="E5B8B7" w:themeFill="accent2" w:themeFillTint="66"/>
           </w:tcPr>
           <w:p>
             <w:r>
@@ -1253,6 +1341,7 @@
         <w:tc>
           <w:tcPr>
             <w:tcW w:w="1134" w:type="dxa"/>
+            <w:shd w:val="clear" w:color="auto" w:fill="E5B8B7" w:themeFill="accent2" w:themeFillTint="66"/>
           </w:tcPr>
           <w:p>
             <w:r>
@@ -1268,6 +1357,7 @@
         <w:tc>
           <w:tcPr>
             <w:tcW w:w="852" w:type="dxa"/>
+            <w:shd w:val="clear" w:color="auto" w:fill="E5B8B7" w:themeFill="accent2" w:themeFillTint="66"/>
           </w:tcPr>
           <w:p>
             <w:r>
@@ -1278,6 +1368,7 @@
         <w:tc>
           <w:tcPr>
             <w:tcW w:w="1984" w:type="dxa"/>
+            <w:shd w:val="clear" w:color="auto" w:fill="E5B8B7" w:themeFill="accent2" w:themeFillTint="66"/>
           </w:tcPr>
           <w:p>
             <w:r>
@@ -1288,6 +1379,7 @@
         <w:tc>
           <w:tcPr>
             <w:tcW w:w="1812" w:type="dxa"/>
+            <w:shd w:val="clear" w:color="auto" w:fill="E5B8B7" w:themeFill="accent2" w:themeFillTint="66"/>
           </w:tcPr>
           <w:p>
             <w:r>
@@ -1298,6 +1390,7 @@
         <w:tc>
           <w:tcPr>
             <w:tcW w:w="1590" w:type="dxa"/>
+            <w:shd w:val="clear" w:color="auto" w:fill="E5B8B7" w:themeFill="accent2" w:themeFillTint="66"/>
           </w:tcPr>
           <w:p>
             <w:r>
@@ -1308,6 +1401,7 @@
         <w:tc>
           <w:tcPr>
             <w:tcW w:w="2268" w:type="dxa"/>
+            <w:shd w:val="clear" w:color="auto" w:fill="E5B8B7" w:themeFill="accent2" w:themeFillTint="66"/>
           </w:tcPr>
           <w:p>
             <w:r>
@@ -1318,6 +1412,7 @@
         <w:tc>
           <w:tcPr>
             <w:tcW w:w="851" w:type="dxa"/>
+            <w:shd w:val="clear" w:color="auto" w:fill="E5B8B7" w:themeFill="accent2" w:themeFillTint="66"/>
           </w:tcPr>
           <w:p>
             <w:r>
@@ -1328,11 +1423,547 @@
         <w:tc>
           <w:tcPr>
             <w:tcW w:w="1134" w:type="dxa"/>
+            <w:shd w:val="clear" w:color="auto" w:fill="E5B8B7" w:themeFill="accent2" w:themeFillTint="66"/>
           </w:tcPr>
           <w:p>
             <w:r>
               <w:t>FAIL</w:t>
             </w:r>
+          </w:p>
+        </w:tc>
+      </w:tr>
+      <w:tr>
+        <w:trPr>
+          <w:trHeight w:val="408"/>
+        </w:trPr>
+        <w:tc>
+          <w:tcPr>
+            <w:tcW w:w="852" w:type="dxa"/>
+            <w:shd w:val="clear" w:color="auto" w:fill="E5B8B7" w:themeFill="accent2" w:themeFillTint="66"/>
+          </w:tcPr>
+          <w:p>
+            <w:r>
+              <w:t>16</w:t>
+            </w:r>
+          </w:p>
+        </w:tc>
+        <w:tc>
+          <w:tcPr>
+            <w:tcW w:w="1984" w:type="dxa"/>
+            <w:shd w:val="clear" w:color="auto" w:fill="E5B8B7" w:themeFill="accent2" w:themeFillTint="66"/>
+          </w:tcPr>
+          <w:p>
+            <w:r>
+              <w:t>-2-2 -2</w:t>
+            </w:r>
+          </w:p>
+        </w:tc>
+        <w:tc>
+          <w:tcPr>
+            <w:tcW w:w="1812" w:type="dxa"/>
+            <w:shd w:val="clear" w:color="auto" w:fill="E5B8B7" w:themeFill="accent2" w:themeFillTint="66"/>
+          </w:tcPr>
+          <w:p>
+            <w:r>
+              <w:t>Exception</w:t>
+            </w:r>
+          </w:p>
+        </w:tc>
+        <w:tc>
+          <w:tcPr>
+            <w:tcW w:w="1590" w:type="dxa"/>
+            <w:shd w:val="clear" w:color="auto" w:fill="E5B8B7" w:themeFill="accent2" w:themeFillTint="66"/>
+          </w:tcPr>
+          <w:p>
+            <w:r>
+              <w:t>”Triangeln är liksidig”</w:t>
+            </w:r>
+          </w:p>
+        </w:tc>
+        <w:tc>
+          <w:tcPr>
+            <w:tcW w:w="2268" w:type="dxa"/>
+            <w:shd w:val="clear" w:color="auto" w:fill="E5B8B7" w:themeFill="accent2" w:themeFillTint="66"/>
+          </w:tcPr>
+          <w:p>
+            <w:r>
+              <w:t>Test med negativa tal, utan decimal. En triangel kan inte ha negativa sidor!</w:t>
+            </w:r>
+          </w:p>
+        </w:tc>
+        <w:tc>
+          <w:tcPr>
+            <w:tcW w:w="851" w:type="dxa"/>
+            <w:shd w:val="clear" w:color="auto" w:fill="E5B8B7" w:themeFill="accent2" w:themeFillTint="66"/>
+          </w:tcPr>
+          <w:p>
+            <w:r>
+              <w:t>-</w:t>
+            </w:r>
+          </w:p>
+        </w:tc>
+        <w:tc>
+          <w:tcPr>
+            <w:tcW w:w="1134" w:type="dxa"/>
+            <w:shd w:val="clear" w:color="auto" w:fill="E5B8B7" w:themeFill="accent2" w:themeFillTint="66"/>
+          </w:tcPr>
+          <w:p>
+            <w:r>
+              <w:t>FAIL</w:t>
+            </w:r>
+          </w:p>
+        </w:tc>
+      </w:tr>
+      <w:tr>
+        <w:trPr>
+          <w:trHeight w:val="408"/>
+        </w:trPr>
+        <w:tc>
+          <w:tcPr>
+            <w:tcW w:w="852" w:type="dxa"/>
+            <w:shd w:val="clear" w:color="auto" w:fill="E5B8B7" w:themeFill="accent2" w:themeFillTint="66"/>
+          </w:tcPr>
+          <w:p>
+            <w:r>
+              <w:t>17</w:t>
+            </w:r>
+          </w:p>
+        </w:tc>
+        <w:tc>
+          <w:tcPr>
+            <w:tcW w:w="1984" w:type="dxa"/>
+            <w:shd w:val="clear" w:color="auto" w:fill="E5B8B7" w:themeFill="accent2" w:themeFillTint="66"/>
+          </w:tcPr>
+          <w:p>
+            <w:r>
+              <w:t>-2,0 -2,0 -2,0</w:t>
+            </w:r>
+          </w:p>
+        </w:tc>
+        <w:tc>
+          <w:tcPr>
+            <w:tcW w:w="1812" w:type="dxa"/>
+            <w:shd w:val="clear" w:color="auto" w:fill="E5B8B7" w:themeFill="accent2" w:themeFillTint="66"/>
+          </w:tcPr>
+          <w:p>
+            <w:r>
+              <w:t>Exception</w:t>
+            </w:r>
+          </w:p>
+        </w:tc>
+        <w:tc>
+          <w:tcPr>
+            <w:tcW w:w="1590" w:type="dxa"/>
+            <w:shd w:val="clear" w:color="auto" w:fill="E5B8B7" w:themeFill="accent2" w:themeFillTint="66"/>
+          </w:tcPr>
+          <w:p>
+            <w:r>
+              <w:t>”Triangeln är liksidig”</w:t>
+            </w:r>
+          </w:p>
+        </w:tc>
+        <w:tc>
+          <w:tcPr>
+            <w:tcW w:w="2268" w:type="dxa"/>
+            <w:shd w:val="clear" w:color="auto" w:fill="E5B8B7" w:themeFill="accent2" w:themeFillTint="66"/>
+          </w:tcPr>
+          <w:p>
+            <w:r>
+              <w:t>Test med negativa tal med en decimal.</w:t>
+            </w:r>
+            <w:r>
+              <w:t xml:space="preserve"> En triangel kan inte ha negativa sidor!</w:t>
+            </w:r>
+          </w:p>
+        </w:tc>
+        <w:tc>
+          <w:tcPr>
+            <w:tcW w:w="851" w:type="dxa"/>
+            <w:shd w:val="clear" w:color="auto" w:fill="E5B8B7" w:themeFill="accent2" w:themeFillTint="66"/>
+          </w:tcPr>
+          <w:p>
+            <w:r>
+              <w:t>-</w:t>
+            </w:r>
+          </w:p>
+        </w:tc>
+        <w:tc>
+          <w:tcPr>
+            <w:tcW w:w="1134" w:type="dxa"/>
+            <w:shd w:val="clear" w:color="auto" w:fill="E5B8B7" w:themeFill="accent2" w:themeFillTint="66"/>
+          </w:tcPr>
+          <w:p>
+            <w:r>
+              <w:t>FAIL</w:t>
+            </w:r>
+          </w:p>
+        </w:tc>
+      </w:tr>
+      <w:tr>
+        <w:trPr>
+          <w:trHeight w:val="408"/>
+        </w:trPr>
+        <w:tc>
+          <w:tcPr>
+            <w:tcW w:w="852" w:type="dxa"/>
+            <w:shd w:val="clear" w:color="auto" w:fill="E5B8B7" w:themeFill="accent2" w:themeFillTint="66"/>
+          </w:tcPr>
+          <w:p>
+            <w:r>
+              <w:t>18</w:t>
+            </w:r>
+          </w:p>
+        </w:tc>
+        <w:tc>
+          <w:tcPr>
+            <w:tcW w:w="1984" w:type="dxa"/>
+            <w:shd w:val="clear" w:color="auto" w:fill="E5B8B7" w:themeFill="accent2" w:themeFillTint="66"/>
+          </w:tcPr>
+          <w:p>
+            <w:r>
+              <w:t>-1,0 -2,0 -3,0</w:t>
+            </w:r>
+          </w:p>
+        </w:tc>
+        <w:tc>
+          <w:tcPr>
+            <w:tcW w:w="1812" w:type="dxa"/>
+            <w:shd w:val="clear" w:color="auto" w:fill="E5B8B7" w:themeFill="accent2" w:themeFillTint="66"/>
+          </w:tcPr>
+          <w:p>
+            <w:r>
+              <w:t>Exception</w:t>
+            </w:r>
+          </w:p>
+        </w:tc>
+        <w:tc>
+          <w:tcPr>
+            <w:tcW w:w="1590" w:type="dxa"/>
+            <w:shd w:val="clear" w:color="auto" w:fill="E5B8B7" w:themeFill="accent2" w:themeFillTint="66"/>
+          </w:tcPr>
+          <w:p>
+            <w:r>
+              <w:t>”Triangeln har inga lika sidor”</w:t>
+            </w:r>
+          </w:p>
+        </w:tc>
+        <w:tc>
+          <w:tcPr>
+            <w:tcW w:w="2268" w:type="dxa"/>
+            <w:shd w:val="clear" w:color="auto" w:fill="E5B8B7" w:themeFill="accent2" w:themeFillTint="66"/>
+          </w:tcPr>
+          <w:p>
+            <w:r>
+              <w:t>Test med negativa tal med en decimal</w:t>
+            </w:r>
+            <w:r>
+              <w:t xml:space="preserve">. </w:t>
+            </w:r>
+            <w:r>
+              <w:t>En triangel kan inte ha negativa sidor!</w:t>
+            </w:r>
+          </w:p>
+        </w:tc>
+        <w:tc>
+          <w:tcPr>
+            <w:tcW w:w="851" w:type="dxa"/>
+            <w:shd w:val="clear" w:color="auto" w:fill="E5B8B7" w:themeFill="accent2" w:themeFillTint="66"/>
+          </w:tcPr>
+          <w:p>
+            <w:r>
+              <w:t>-</w:t>
+            </w:r>
+          </w:p>
+        </w:tc>
+        <w:tc>
+          <w:tcPr>
+            <w:tcW w:w="1134" w:type="dxa"/>
+            <w:shd w:val="clear" w:color="auto" w:fill="E5B8B7" w:themeFill="accent2" w:themeFillTint="66"/>
+          </w:tcPr>
+          <w:p>
+            <w:r>
+              <w:t>FAIL</w:t>
+            </w:r>
+          </w:p>
+        </w:tc>
+      </w:tr>
+      <w:tr>
+        <w:trPr>
+          <w:trHeight w:val="408"/>
+        </w:trPr>
+        <w:tc>
+          <w:tcPr>
+            <w:tcW w:w="852" w:type="dxa"/>
+            <w:shd w:val="clear" w:color="auto" w:fill="E5B8B7" w:themeFill="accent2" w:themeFillTint="66"/>
+          </w:tcPr>
+          <w:p>
+            <w:r>
+              <w:t>19</w:t>
+            </w:r>
+          </w:p>
+        </w:tc>
+        <w:tc>
+          <w:tcPr>
+            <w:tcW w:w="1984" w:type="dxa"/>
+            <w:shd w:val="clear" w:color="auto" w:fill="E5B8B7" w:themeFill="accent2" w:themeFillTint="66"/>
+          </w:tcPr>
+          <w:p>
+            <w:r>
+              <w:t xml:space="preserve">5000000 </w:t>
+            </w:r>
+            <w:r>
+              <w:t>5000000</w:t>
+            </w:r>
+            <w:r>
+              <w:t xml:space="preserve"> </w:t>
+            </w:r>
+            <w:r>
+              <w:t>5000000</w:t>
+            </w:r>
+          </w:p>
+        </w:tc>
+        <w:tc>
+          <w:tcPr>
+            <w:tcW w:w="1812" w:type="dxa"/>
+            <w:shd w:val="clear" w:color="auto" w:fill="E5B8B7" w:themeFill="accent2" w:themeFillTint="66"/>
+          </w:tcPr>
+          <w:p>
+            <w:r>
+              <w:t>Exception</w:t>
+            </w:r>
+          </w:p>
+        </w:tc>
+        <w:tc>
+          <w:tcPr>
+            <w:tcW w:w="1590" w:type="dxa"/>
+            <w:shd w:val="clear" w:color="auto" w:fill="E5B8B7" w:themeFill="accent2" w:themeFillTint="66"/>
+          </w:tcPr>
+          <w:p>
+            <w:r>
+              <w:t>”Triangeln är liksidig”</w:t>
+            </w:r>
+          </w:p>
+        </w:tc>
+        <w:tc>
+          <w:tcPr>
+            <w:tcW w:w="2268" w:type="dxa"/>
+            <w:shd w:val="clear" w:color="auto" w:fill="E5B8B7" w:themeFill="accent2" w:themeFillTint="66"/>
+          </w:tcPr>
+          <w:p>
+            <w:r>
+              <w:t>Test med extremt tal.</w:t>
+            </w:r>
+          </w:p>
+        </w:tc>
+        <w:tc>
+          <w:tcPr>
+            <w:tcW w:w="851" w:type="dxa"/>
+            <w:shd w:val="clear" w:color="auto" w:fill="E5B8B7" w:themeFill="accent2" w:themeFillTint="66"/>
+          </w:tcPr>
+          <w:p>
+            <w:r>
+              <w:t>-</w:t>
+            </w:r>
+          </w:p>
+        </w:tc>
+        <w:tc>
+          <w:tcPr>
+            <w:tcW w:w="1134" w:type="dxa"/>
+            <w:shd w:val="clear" w:color="auto" w:fill="E5B8B7" w:themeFill="accent2" w:themeFillTint="66"/>
+          </w:tcPr>
+          <w:p>
+            <w:r>
+              <w:t>FAIL</w:t>
+            </w:r>
+          </w:p>
+        </w:tc>
+      </w:tr>
+      <w:tr>
+        <w:trPr>
+          <w:trHeight w:val="408"/>
+        </w:trPr>
+        <w:tc>
+          <w:tcPr>
+            <w:tcW w:w="852" w:type="dxa"/>
+            <w:shd w:val="clear" w:color="auto" w:fill="E5B8B7" w:themeFill="accent2" w:themeFillTint="66"/>
+          </w:tcPr>
+          <w:p>
+            <w:r>
+              <w:t>20</w:t>
+            </w:r>
+          </w:p>
+        </w:tc>
+        <w:tc>
+          <w:tcPr>
+            <w:tcW w:w="1984" w:type="dxa"/>
+            <w:shd w:val="clear" w:color="auto" w:fill="E5B8B7" w:themeFill="accent2" w:themeFillTint="66"/>
+          </w:tcPr>
+          <w:p>
+            <w:r>
+              <w:t xml:space="preserve">5000000000000 </w:t>
+            </w:r>
+            <w:r>
+              <w:t>500000000000</w:t>
+            </w:r>
+          </w:p>
+          <w:p>
+            <w:r>
+              <w:t>05000000000000</w:t>
+            </w:r>
+          </w:p>
+        </w:tc>
+        <w:tc>
+          <w:tcPr>
+            <w:tcW w:w="1812" w:type="dxa"/>
+            <w:shd w:val="clear" w:color="auto" w:fill="E5B8B7" w:themeFill="accent2" w:themeFillTint="66"/>
+          </w:tcPr>
+          <w:p>
+            <w:r>
+              <w:t>Exception</w:t>
+            </w:r>
+          </w:p>
+        </w:tc>
+        <w:tc>
+          <w:tcPr>
+            <w:tcW w:w="1590" w:type="dxa"/>
+            <w:shd w:val="clear" w:color="auto" w:fill="E5B8B7" w:themeFill="accent2" w:themeFillTint="66"/>
+          </w:tcPr>
+          <w:p>
+            <w:r>
+              <w:t>”Triangeln är liksidig”</w:t>
+            </w:r>
+          </w:p>
+        </w:tc>
+        <w:tc>
+          <w:tcPr>
+            <w:tcW w:w="2268" w:type="dxa"/>
+            <w:shd w:val="clear" w:color="auto" w:fill="E5B8B7" w:themeFill="accent2" w:themeFillTint="66"/>
+          </w:tcPr>
+          <w:p>
+            <w:r>
+              <w:t>Test med extremt tal.</w:t>
+            </w:r>
+          </w:p>
+        </w:tc>
+        <w:tc>
+          <w:tcPr>
+            <w:tcW w:w="851" w:type="dxa"/>
+            <w:shd w:val="clear" w:color="auto" w:fill="E5B8B7" w:themeFill="accent2" w:themeFillTint="66"/>
+          </w:tcPr>
+          <w:p>
+            <w:r>
+              <w:t>-</w:t>
+            </w:r>
+          </w:p>
+        </w:tc>
+        <w:tc>
+          <w:tcPr>
+            <w:tcW w:w="1134" w:type="dxa"/>
+            <w:shd w:val="clear" w:color="auto" w:fill="E5B8B7" w:themeFill="accent2" w:themeFillTint="66"/>
+          </w:tcPr>
+          <w:p>
+            <w:r>
+              <w:t>FAIL</w:t>
+            </w:r>
+          </w:p>
+        </w:tc>
+      </w:tr>
+      <w:tr>
+        <w:trPr>
+          <w:trHeight w:val="408"/>
+        </w:trPr>
+        <w:tc>
+          <w:tcPr>
+            <w:tcW w:w="852" w:type="dxa"/>
+            <w:shd w:val="clear" w:color="auto" w:fill="E5B8B7" w:themeFill="accent2" w:themeFillTint="66"/>
+          </w:tcPr>
+          <w:p>
+            <w:r>
+              <w:t>21</w:t>
+            </w:r>
+          </w:p>
+        </w:tc>
+        <w:tc>
+          <w:tcPr>
+            <w:tcW w:w="1984" w:type="dxa"/>
+            <w:shd w:val="clear" w:color="auto" w:fill="E5B8B7" w:themeFill="accent2" w:themeFillTint="66"/>
+          </w:tcPr>
+          <w:p>
+            <w:r>
+              <w:t>5000000000000</w:t>
+            </w:r>
+            <w:r>
+              <w:t>000000000000</w:t>
+            </w:r>
+            <w:r>
+              <w:t xml:space="preserve"> 5000000000000000000000000 0</w:t>
+            </w:r>
+            <w:r>
+              <w:t xml:space="preserve"> </w:t>
+            </w:r>
+            <w:r>
+              <w:t>5000000000000000000000000</w:t>
+            </w:r>
+          </w:p>
+        </w:tc>
+        <w:tc>
+          <w:tcPr>
+            <w:tcW w:w="1812" w:type="dxa"/>
+            <w:shd w:val="clear" w:color="auto" w:fill="E5B8B7" w:themeFill="accent2" w:themeFillTint="66"/>
+          </w:tcPr>
+          <w:p>
+            <w:r>
+              <w:t>Exception</w:t>
+            </w:r>
+          </w:p>
+        </w:tc>
+        <w:tc>
+          <w:tcPr>
+            <w:tcW w:w="1590" w:type="dxa"/>
+            <w:shd w:val="clear" w:color="auto" w:fill="E5B8B7" w:themeFill="accent2" w:themeFillTint="66"/>
+          </w:tcPr>
+          <w:p>
+            <w:r>
+              <w:t xml:space="preserve">” </w:t>
+            </w:r>
+            <w:r>
+              <w:t>Triangeln är liksidig”</w:t>
+            </w:r>
+          </w:p>
+        </w:tc>
+        <w:tc>
+          <w:tcPr>
+            <w:tcW w:w="2268" w:type="dxa"/>
+            <w:shd w:val="clear" w:color="auto" w:fill="E5B8B7" w:themeFill="accent2" w:themeFillTint="66"/>
+          </w:tcPr>
+          <w:p>
+            <w:r>
+              <w:t>Test med extremt tal.</w:t>
+            </w:r>
+          </w:p>
+        </w:tc>
+        <w:tc>
+          <w:tcPr>
+            <w:tcW w:w="851" w:type="dxa"/>
+            <w:shd w:val="clear" w:color="auto" w:fill="E5B8B7" w:themeFill="accent2" w:themeFillTint="66"/>
+          </w:tcPr>
+          <w:p>
+            <w:r>
+              <w:t>-</w:t>
+            </w:r>
+          </w:p>
+        </w:tc>
+        <w:tc>
+          <w:tcPr>
+            <w:tcW w:w="1134" w:type="dxa"/>
+            <w:shd w:val="clear" w:color="auto" w:fill="E5B8B7" w:themeFill="accent2" w:themeFillTint="66"/>
+          </w:tcPr>
+          <w:p>
+            <w:r>
+              <w:t>FAIL</w:t>
+            </w:r>
+            <w:bookmarkStart w:id="0" w:name="_GoBack"/>
+            <w:bookmarkEnd w:id="0"/>
           </w:p>
         </w:tc>
       </w:tr>
@@ -1394,8 +2025,6 @@
       <w:r>
         <w:t>NEGATIVA och EXTREMVÄRDEN.</w:t>
       </w:r>
-      <w:bookmarkStart w:id="0" w:name="_GoBack"/>
-      <w:bookmarkEnd w:id="0"/>
     </w:p>
     <w:sectPr>
       <w:pgSz w:w="11906" w:h="16838"/>
@@ -1687,6 +2316,7 @@
   <w:style w:type="paragraph" w:default="1" w:styleId="Normal">
     <w:name w:val="Normal"/>
     <w:qFormat/>
+    <w:rsid w:val="00F67191"/>
   </w:style>
   <w:style w:type="character" w:default="1" w:styleId="DefaultParagraphFont">
     <w:name w:val="Default Paragraph Font"/>
@@ -2017,6 +2647,7 @@
   <w:style w:type="paragraph" w:default="1" w:styleId="Normal">
     <w:name w:val="Normal"/>
     <w:qFormat/>
+    <w:rsid w:val="00F67191"/>
   </w:style>
   <w:style w:type="character" w:default="1" w:styleId="DefaultParagraphFont">
     <w:name w:val="Default Paragraph Font"/>

</xml_diff>